<commit_message>
updated Project doc with BLEW scores & latest Snapshot from Deployment
</commit_message>
<xml_diff>
--- a/Docs/CapstoneProjectDocument_Group15_Cohort20.docx
+++ b/Docs/CapstoneProjectDocument_Group15_Cohort20.docx
@@ -4789,57 +4789,37 @@
           <w:rFonts w:ascii="Calibri" w:eastAsia="SimSun" w:hAnsi="Calibri" w:cs="Calibri"/>
         </w:rPr>
       </w:pPr>
-      <w:del w:id="6" w:author="Raheem Baig" w:date="2023-08-20T22:43:00Z">
-        <w:r>
-          <w:rPr>
-            <w:rStyle w:val="Heading1Char"/>
-            <w:rFonts w:ascii="Calibri" w:eastAsia="SimSun" w:hAnsi="Calibri" w:cs="Calibri"/>
-          </w:rPr>
-          <w:lastRenderedPageBreak/>
-          <w:delText>Implantation</w:delText>
-        </w:r>
-      </w:del>
-      <w:bookmarkStart w:id="7" w:name="_Toc143469032"/>
-      <w:ins w:id="8" w:author="Raheem Baig" w:date="2023-08-20T22:43:00Z">
-        <w:r>
-          <w:rPr>
-            <w:rStyle w:val="Heading1Char"/>
-            <w:rFonts w:ascii="Calibri" w:eastAsia="SimSun" w:hAnsi="Calibri" w:cs="Calibri"/>
-          </w:rPr>
-          <w:t>Impl</w:t>
-        </w:r>
-        <w:r>
-          <w:rPr>
-            <w:rStyle w:val="Heading1Char"/>
-            <w:rFonts w:ascii="Calibri" w:eastAsia="SimSun" w:hAnsi="Calibri" w:cs="Calibri"/>
-          </w:rPr>
-          <w:t>eme</w:t>
-        </w:r>
-        <w:r>
-          <w:rPr>
-            <w:rStyle w:val="Heading1Char"/>
-            <w:rFonts w:ascii="Calibri" w:eastAsia="SimSun" w:hAnsi="Calibri" w:cs="Calibri"/>
-          </w:rPr>
-          <w:t>ntation</w:t>
-        </w:r>
-      </w:ins>
+      <w:bookmarkStart w:id="6" w:name="_Toc143469032"/>
       <w:r>
         <w:rPr>
           <w:rStyle w:val="Heading1Char"/>
           <w:rFonts w:ascii="Calibri" w:eastAsia="SimSun" w:hAnsi="Calibri" w:cs="Calibri"/>
         </w:rPr>
+        <w:lastRenderedPageBreak/>
+        <w:t>Impl</w:t>
+      </w:r>
+      <w:r>
+        <w:rPr>
+          <w:rStyle w:val="Heading1Char"/>
+          <w:rFonts w:ascii="Calibri" w:eastAsia="SimSun" w:hAnsi="Calibri" w:cs="Calibri"/>
+        </w:rPr>
+        <w:t>eme</w:t>
+      </w:r>
+      <w:r>
+        <w:rPr>
+          <w:rStyle w:val="Heading1Char"/>
+          <w:rFonts w:ascii="Calibri" w:eastAsia="SimSun" w:hAnsi="Calibri" w:cs="Calibri"/>
+        </w:rPr>
+        <w:t>ntation</w:t>
+      </w:r>
+      <w:r>
+        <w:rPr>
+          <w:rStyle w:val="Heading1Char"/>
+          <w:rFonts w:ascii="Calibri" w:eastAsia="SimSun" w:hAnsi="Calibri" w:cs="Calibri"/>
+        </w:rPr>
         <w:t xml:space="preserve"> details</w:t>
       </w:r>
-      <w:bookmarkEnd w:id="7"/>
-      <w:del w:id="9" w:author="Raheem Baig" w:date="2023-08-20T22:43:00Z">
-        <w:r>
-          <w:rPr>
-            <w:rStyle w:val="Heading1Char"/>
-            <w:rFonts w:ascii="Calibri" w:eastAsia="SimSun" w:hAnsi="Calibri" w:cs="Calibri"/>
-          </w:rPr>
-          <w:delText>:</w:delText>
-        </w:r>
-      </w:del>
+      <w:bookmarkEnd w:id="6"/>
     </w:p>
     <w:p>
       <w:pPr>
@@ -4872,6 +4852,9 @@
     </w:p>
     <w:p>
       <w:r>
+        <w:rPr>
+          <w:noProof/>
+        </w:rPr>
         <w:drawing>
           <wp:inline distT="0" distB="0" distL="0" distR="0" wp14:anchorId="39E446A3" wp14:editId="0576ADA4">
             <wp:extent cx="4802855" cy="5920383"/>
@@ -4941,6 +4924,9 @@
     <w:p/>
     <w:p>
       <w:r>
+        <w:rPr>
+          <w:noProof/>
+        </w:rPr>
         <w:drawing>
           <wp:inline distT="0" distB="0" distL="0" distR="0" wp14:anchorId="4900DBAC" wp14:editId="40F8359E">
             <wp:extent cx="5502541" cy="5920383"/>
@@ -5083,6 +5069,259 @@
     </w:p>
     <w:p>
       <w:pPr>
+        <w:rPr>
+          <w:b/>
+          <w:bCs/>
+        </w:rPr>
+      </w:pPr>
+    </w:p>
+    <w:p>
+      <w:pPr>
+        <w:rPr>
+          <w:b/>
+          <w:bCs/>
+        </w:rPr>
+      </w:pPr>
+    </w:p>
+    <w:p>
+      <w:pPr>
+        <w:rPr>
+          <w:b/>
+          <w:bCs/>
+        </w:rPr>
+      </w:pPr>
+    </w:p>
+    <w:p>
+      <w:pPr>
+        <w:rPr>
+          <w:b/>
+          <w:bCs/>
+        </w:rPr>
+      </w:pPr>
+      <w:r>
+        <w:rPr>
+          <w:b/>
+          <w:bCs/>
+        </w:rPr>
+        <w:t>BLUE-Scores from trained models</w:t>
+      </w:r>
+    </w:p>
+    <w:p>
+      <w:pPr>
+        <w:rPr>
+          <w:b/>
+          <w:bCs/>
+        </w:rPr>
+      </w:pPr>
+    </w:p>
+    <w:tbl>
+      <w:tblPr>
+        <w:tblW w:w="8766" w:type="dxa"/>
+        <w:tblBorders>
+          <w:top w:val="single" w:sz="4" w:space="0" w:color="auto"/>
+          <w:left w:val="single" w:sz="4" w:space="0" w:color="auto"/>
+          <w:bottom w:val="single" w:sz="4" w:space="0" w:color="auto"/>
+          <w:right w:val="single" w:sz="4" w:space="0" w:color="auto"/>
+          <w:insideH w:val="single" w:sz="4" w:space="0" w:color="auto"/>
+          <w:insideV w:val="single" w:sz="4" w:space="0" w:color="auto"/>
+        </w:tblBorders>
+        <w:tblLook w:val="04A0" w:firstRow="1" w:lastRow="0" w:firstColumn="1" w:lastColumn="0" w:noHBand="0" w:noVBand="1"/>
+      </w:tblPr>
+      <w:tblGrid>
+        <w:gridCol w:w="4364"/>
+        <w:gridCol w:w="4402"/>
+      </w:tblGrid>
+      <w:tr>
+        <w:trPr>
+          <w:trHeight w:val="2736"/>
+        </w:trPr>
+        <w:tc>
+          <w:tcPr>
+            <w:tcW w:w="4364" w:type="dxa"/>
+            <w:shd w:val="clear" w:color="auto" w:fill="auto"/>
+          </w:tcPr>
+          <w:p>
+            <w:pPr>
+              <w:jc w:val="center"/>
+              <w:rPr>
+                <w:rStyle w:val="Heading1Char"/>
+                <w:rFonts w:ascii="Calibri" w:eastAsia="SimSun" w:hAnsi="Calibri" w:cs="Calibri"/>
+              </w:rPr>
+            </w:pPr>
+            <w:bookmarkStart w:id="7" w:name="_Toc143469033"/>
+            <w:r>
+              <w:rPr>
+                <w:rStyle w:val="Heading1Char"/>
+                <w:rFonts w:ascii="Calibri" w:eastAsia="SimSun" w:hAnsi="Calibri" w:cs="Calibri"/>
+              </w:rPr>
+              <w:br w:type="page"/>
+            </w:r>
+          </w:p>
+          <w:p>
+            <w:pPr>
+              <w:jc w:val="center"/>
+              <w:rPr>
+                <w:rStyle w:val="Heading1Char"/>
+                <w:rFonts w:ascii="Calibri" w:eastAsia="SimSun" w:hAnsi="Calibri" w:cs="Calibri"/>
+              </w:rPr>
+            </w:pPr>
+            <w:r>
+              <w:rPr>
+                <w:rStyle w:val="Heading1Char"/>
+                <w:rFonts w:ascii="Calibri" w:eastAsia="SimSun" w:hAnsi="Calibri" w:cs="Calibri"/>
+              </w:rPr>
+              <w:t>VGG16 + CNN + LSTM</w:t>
+            </w:r>
+          </w:p>
+          <w:p>
+            <w:pPr>
+              <w:jc w:val="center"/>
+              <w:rPr>
+                <w:rStyle w:val="Heading1Char"/>
+                <w:rFonts w:ascii="Calibri" w:eastAsia="SimSun" w:hAnsi="Calibri" w:cs="Calibri"/>
+              </w:rPr>
+            </w:pPr>
+          </w:p>
+          <w:p>
+            <w:pPr>
+              <w:jc w:val="center"/>
+            </w:pPr>
+            <w:r>
+              <w:rPr>
+                <w:rStyle w:val="Heading1Char"/>
+                <w:rFonts w:ascii="Calibri" w:eastAsia="SimSun" w:hAnsi="Calibri" w:cs="Calibri"/>
+              </w:rPr>
+              <w:drawing>
+                <wp:inline distT="0" distB="0" distL="0" distR="0" wp14:anchorId="779CEB98" wp14:editId="5A0717A9">
+                  <wp:extent cx="1676634" cy="466790"/>
+                  <wp:effectExtent l="0" t="0" r="0" b="9525"/>
+                  <wp:docPr id="1" name="Picture 1"/>
+                  <wp:cNvGraphicFramePr>
+                    <a:graphicFrameLocks xmlns:a="http://schemas.openxmlformats.org/drawingml/2006/main" noChangeAspect="1"/>
+                  </wp:cNvGraphicFramePr>
+                  <a:graphic xmlns:a="http://schemas.openxmlformats.org/drawingml/2006/main">
+                    <a:graphicData uri="http://schemas.openxmlformats.org/drawingml/2006/picture">
+                      <pic:pic xmlns:pic="http://schemas.openxmlformats.org/drawingml/2006/picture">
+                        <pic:nvPicPr>
+                          <pic:cNvPr id="1" name=""/>
+                          <pic:cNvPicPr/>
+                        </pic:nvPicPr>
+                        <pic:blipFill>
+                          <a:blip r:embed="rId22"/>
+                          <a:stretch>
+                            <a:fillRect/>
+                          </a:stretch>
+                        </pic:blipFill>
+                        <pic:spPr>
+                          <a:xfrm>
+                            <a:off x="0" y="0"/>
+                            <a:ext cx="1676634" cy="466790"/>
+                          </a:xfrm>
+                          <a:prstGeom prst="rect">
+                            <a:avLst/>
+                          </a:prstGeom>
+                        </pic:spPr>
+                      </pic:pic>
+                    </a:graphicData>
+                  </a:graphic>
+                </wp:inline>
+              </w:drawing>
+            </w:r>
+          </w:p>
+        </w:tc>
+        <w:tc>
+          <w:tcPr>
+            <w:tcW w:w="4402" w:type="dxa"/>
+            <w:shd w:val="clear" w:color="auto" w:fill="auto"/>
+          </w:tcPr>
+          <w:p>
+            <w:pPr>
+              <w:rPr>
+                <w:rStyle w:val="Heading1Char"/>
+                <w:rFonts w:ascii="Calibri" w:eastAsia="SimSun" w:hAnsi="Calibri" w:cs="Calibri"/>
+              </w:rPr>
+            </w:pPr>
+          </w:p>
+          <w:p>
+            <w:pPr>
+              <w:jc w:val="center"/>
+              <w:rPr>
+                <w:rStyle w:val="Heading1Char"/>
+                <w:rFonts w:ascii="Calibri" w:eastAsia="SimSun" w:hAnsi="Calibri" w:cs="Calibri"/>
+              </w:rPr>
+            </w:pPr>
+            <w:r>
+              <w:rPr>
+                <w:rStyle w:val="Heading1Char"/>
+                <w:rFonts w:ascii="Calibri" w:eastAsia="SimSun" w:hAnsi="Calibri" w:cs="Calibri"/>
+              </w:rPr>
+              <w:t>Inception v3 + CNN + LSTM</w:t>
+            </w:r>
+          </w:p>
+          <w:p>
+            <w:pPr>
+              <w:jc w:val="center"/>
+              <w:rPr>
+                <w:rStyle w:val="Heading1Char"/>
+                <w:rFonts w:ascii="Calibri" w:eastAsia="SimSun" w:hAnsi="Calibri" w:cs="Calibri"/>
+              </w:rPr>
+            </w:pPr>
+          </w:p>
+          <w:p>
+            <w:pPr>
+              <w:jc w:val="center"/>
+              <w:rPr>
+                <w:rStyle w:val="Heading1Char"/>
+                <w:rFonts w:ascii="Calibri" w:eastAsia="SimSun" w:hAnsi="Calibri" w:cs="Calibri"/>
+              </w:rPr>
+            </w:pPr>
+            <w:r>
+              <w:rPr>
+                <w:rStyle w:val="Heading1Char"/>
+                <w:rFonts w:ascii="Calibri" w:eastAsia="SimSun" w:hAnsi="Calibri" w:cs="Calibri"/>
+              </w:rPr>
+              <w:drawing>
+                <wp:inline distT="0" distB="0" distL="0" distR="0" wp14:anchorId="07B446AF" wp14:editId="2A0854E8">
+                  <wp:extent cx="1781424" cy="924054"/>
+                  <wp:effectExtent l="0" t="0" r="9525" b="9525"/>
+                  <wp:docPr id="29" name="Picture 29"/>
+                  <wp:cNvGraphicFramePr>
+                    <a:graphicFrameLocks xmlns:a="http://schemas.openxmlformats.org/drawingml/2006/main" noChangeAspect="1"/>
+                  </wp:cNvGraphicFramePr>
+                  <a:graphic xmlns:a="http://schemas.openxmlformats.org/drawingml/2006/main">
+                    <a:graphicData uri="http://schemas.openxmlformats.org/drawingml/2006/picture">
+                      <pic:pic xmlns:pic="http://schemas.openxmlformats.org/drawingml/2006/picture">
+                        <pic:nvPicPr>
+                          <pic:cNvPr id="1" name=""/>
+                          <pic:cNvPicPr/>
+                        </pic:nvPicPr>
+                        <pic:blipFill>
+                          <a:blip r:embed="rId23"/>
+                          <a:stretch>
+                            <a:fillRect/>
+                          </a:stretch>
+                        </pic:blipFill>
+                        <pic:spPr>
+                          <a:xfrm>
+                            <a:off x="0" y="0"/>
+                            <a:ext cx="1781424" cy="924054"/>
+                          </a:xfrm>
+                          <a:prstGeom prst="rect">
+                            <a:avLst/>
+                          </a:prstGeom>
+                        </pic:spPr>
+                      </pic:pic>
+                    </a:graphicData>
+                  </a:graphic>
+                </wp:inline>
+              </w:drawing>
+            </w:r>
+          </w:p>
+        </w:tc>
+      </w:tr>
+    </w:tbl>
+    <w:p>
+      <w:pPr>
         <w:widowControl/>
         <w:suppressAutoHyphens w:val="0"/>
         <w:rPr>
@@ -5090,11 +5329,21 @@
           <w:rFonts w:ascii="Calibri" w:eastAsia="SimSun" w:hAnsi="Calibri" w:cs="Calibri"/>
         </w:rPr>
       </w:pPr>
-      <w:r>
+    </w:p>
+    <w:p>
+      <w:pPr>
+        <w:widowControl/>
+        <w:suppressAutoHyphens w:val="0"/>
         <w:rPr>
           <w:rStyle w:val="Heading1Char"/>
           <w:rFonts w:ascii="Calibri" w:eastAsia="SimSun" w:hAnsi="Calibri" w:cs="Calibri"/>
         </w:rPr>
+      </w:pPr>
+      <w:r>
+        <w:rPr>
+          <w:rStyle w:val="Heading1Char"/>
+          <w:rFonts w:ascii="Calibri" w:eastAsia="SimSun" w:hAnsi="Calibri" w:cs="Calibri"/>
+        </w:rPr>
         <w:br w:type="page"/>
       </w:r>
     </w:p>
@@ -5108,7 +5357,6 @@
           <w:rFonts w:ascii="Calibri" w:eastAsia="SimSun" w:hAnsi="Calibri" w:cs="Calibri"/>
         </w:rPr>
       </w:pPr>
-      <w:bookmarkStart w:id="10" w:name="_Toc143469033"/>
       <w:r>
         <w:rPr>
           <w:rStyle w:val="Heading1Char"/>
@@ -5117,7 +5365,7 @@
         <w:lastRenderedPageBreak/>
         <w:t>Deployment</w:t>
       </w:r>
-      <w:bookmarkEnd w:id="10"/>
+      <w:bookmarkEnd w:id="7"/>
     </w:p>
     <w:p>
       <w:pPr>
@@ -5204,7 +5452,7 @@
                     </pic:cNvPicPr>
                   </pic:nvPicPr>
                   <pic:blipFill>
-                    <a:blip r:embed="rId22" cstate="print">
+                    <a:blip r:embed="rId24" cstate="print">
                       <a:extLst>
                         <a:ext uri="{28A0092B-C50C-407E-A947-70E740481C1C}">
                           <a14:useLocalDpi xmlns:a14="http://schemas.microsoft.com/office/drawing/2010/main" val="0"/>
@@ -5243,33 +5491,17 @@
         <w:ind w:left="709" w:firstLine="709"/>
       </w:pPr>
       <w:r>
-        <w:t>Results of Captions Generated</w:t>
-      </w:r>
-      <w:r>
-        <w:t xml:space="preserve"> in</w:t>
-      </w:r>
-      <w:r>
-        <w:t xml:space="preserve"> </w:t>
+        <w:t xml:space="preserve">Results of Captions Generated in </w:t>
       </w:r>
       <w:r>
         <w:rPr>
           <w:b/>
           <w:bCs/>
         </w:rPr>
-        <w:t>Deployment</w:t>
-      </w:r>
-      <w:r>
-        <w:rPr>
-          <w:b/>
-          <w:bCs/>
-        </w:rPr>
-        <w:t xml:space="preserve"> </w:t>
-      </w:r>
-      <w:r>
-        <w:t>phase</w:t>
-      </w:r>
-      <w:r>
-        <w:t>:</w:t>
+        <w:t xml:space="preserve">Deployment </w:t>
+      </w:r>
+      <w:r>
+        <w:t>phase:</w:t>
       </w:r>
     </w:p>
     <w:p>
@@ -5308,14 +5540,11 @@
               <w:jc w:val="center"/>
             </w:pPr>
             <w:r>
-              <w:rPr>
-                <w:noProof/>
-              </w:rPr>
               <w:drawing>
-                <wp:inline distT="0" distB="0" distL="0" distR="0" wp14:anchorId="70835C8F" wp14:editId="459B6EFE">
-                  <wp:extent cx="1792224" cy="898230"/>
+                <wp:inline distT="0" distB="0" distL="0" distR="0" wp14:anchorId="6EDDB6C0" wp14:editId="5C03E3F7">
+                  <wp:extent cx="2173856" cy="1778917"/>
                   <wp:effectExtent l="0" t="0" r="0" b="0"/>
-                  <wp:docPr id="12" name="Picture 5"/>
+                  <wp:docPr id="13" name="Picture 13"/>
                   <wp:cNvGraphicFramePr>
                     <a:graphicFrameLocks xmlns:a="http://schemas.openxmlformats.org/drawingml/2006/main" noChangeAspect="1"/>
                   </wp:cNvGraphicFramePr>
@@ -5323,36 +5552,23 @@
                     <a:graphicData uri="http://schemas.openxmlformats.org/drawingml/2006/picture">
                       <pic:pic xmlns:pic="http://schemas.openxmlformats.org/drawingml/2006/picture">
                         <pic:nvPicPr>
-                          <pic:cNvPr id="0" name="Picture 5"/>
-                          <pic:cNvPicPr>
-                            <a:picLocks noChangeAspect="1" noChangeArrowheads="1"/>
-                          </pic:cNvPicPr>
+                          <pic:cNvPr id="1" name=""/>
+                          <pic:cNvPicPr/>
                         </pic:nvPicPr>
                         <pic:blipFill>
-                          <a:blip r:embed="rId23" cstate="print">
-                            <a:extLst>
-                              <a:ext uri="{28A0092B-C50C-407E-A947-70E740481C1C}">
-                                <a14:useLocalDpi xmlns:a14="http://schemas.microsoft.com/office/drawing/2010/main" val="0"/>
-                              </a:ext>
-                            </a:extLst>
-                          </a:blip>
-                          <a:srcRect/>
+                          <a:blip r:embed="rId25"/>
                           <a:stretch>
                             <a:fillRect/>
                           </a:stretch>
                         </pic:blipFill>
-                        <pic:spPr bwMode="auto">
+                        <pic:spPr>
                           <a:xfrm>
                             <a:off x="0" y="0"/>
-                            <a:ext cx="1813905" cy="909096"/>
+                            <a:ext cx="2193784" cy="1795225"/>
                           </a:xfrm>
                           <a:prstGeom prst="rect">
                             <a:avLst/>
                           </a:prstGeom>
-                          <a:noFill/>
-                          <a:ln>
-                            <a:noFill/>
-                          </a:ln>
                         </pic:spPr>
                       </pic:pic>
                     </a:graphicData>
@@ -5389,7 +5605,7 @@
           <w:b/>
           <w:bCs/>
         </w:rPr>
-        <w:t>VGG16 + CNN + LSTM</w:t>
+        <w:t>Caption Generated</w:t>
       </w:r>
       <w:r>
         <w:rPr>
@@ -5403,12 +5619,19 @@
           <w:b/>
           <w:bCs/>
         </w:rPr>
-        <w:t xml:space="preserve"> Output</w:t>
+        <w:t xml:space="preserve"> </w:t>
+      </w:r>
+      <w:r>
+        <w:rPr>
+          <w:b/>
+          <w:bCs/>
+        </w:rPr>
+        <w:t>using different models</w:t>
       </w:r>
     </w:p>
     <w:tbl>
       <w:tblPr>
-        <w:tblW w:w="9978" w:type="dxa"/>
+        <w:tblW w:w="9743" w:type="dxa"/>
         <w:tblBorders>
           <w:top w:val="single" w:sz="4" w:space="0" w:color="auto"/>
           <w:left w:val="single" w:sz="4" w:space="0" w:color="auto"/>
@@ -5420,17 +5643,17 @@
         <w:tblLook w:val="04A0" w:firstRow="1" w:lastRow="0" w:firstColumn="1" w:lastColumn="0" w:noHBand="0" w:noVBand="1"/>
       </w:tblPr>
       <w:tblGrid>
-        <w:gridCol w:w="3711"/>
-        <w:gridCol w:w="3181"/>
-        <w:gridCol w:w="3086"/>
+        <w:gridCol w:w="3426"/>
+        <w:gridCol w:w="3456"/>
+        <w:gridCol w:w="3306"/>
       </w:tblGrid>
       <w:tr>
         <w:trPr>
-          <w:trHeight w:val="3591"/>
+          <w:trHeight w:val="3353"/>
         </w:trPr>
         <w:tc>
           <w:tcPr>
-            <w:tcW w:w="3711" w:type="dxa"/>
+            <w:tcW w:w="3276" w:type="dxa"/>
             <w:shd w:val="clear" w:color="auto" w:fill="auto"/>
           </w:tcPr>
           <w:p>
@@ -5438,14 +5661,11 @@
               <w:jc w:val="center"/>
             </w:pPr>
             <w:r>
-              <w:rPr>
-                <w:noProof/>
-              </w:rPr>
               <w:drawing>
-                <wp:inline distT="0" distB="0" distL="0" distR="0" wp14:anchorId="52B516BF" wp14:editId="02E0D6BE">
-                  <wp:extent cx="2014407" cy="2077516"/>
-                  <wp:effectExtent l="0" t="0" r="5080" b="0"/>
-                  <wp:docPr id="20" name="Picture 8"/>
+                <wp:inline distT="0" distB="0" distL="0" distR="0" wp14:anchorId="7BE8BD26" wp14:editId="3C460148">
+                  <wp:extent cx="2035834" cy="2609125"/>
+                  <wp:effectExtent l="0" t="0" r="2540" b="1270"/>
+                  <wp:docPr id="14" name="Picture 14"/>
                   <wp:cNvGraphicFramePr>
                     <a:graphicFrameLocks xmlns:a="http://schemas.openxmlformats.org/drawingml/2006/main" noChangeAspect="1"/>
                   </wp:cNvGraphicFramePr>
@@ -5453,36 +5673,23 @@
                     <a:graphicData uri="http://schemas.openxmlformats.org/drawingml/2006/picture">
                       <pic:pic xmlns:pic="http://schemas.openxmlformats.org/drawingml/2006/picture">
                         <pic:nvPicPr>
-                          <pic:cNvPr id="0" name="Picture 8"/>
-                          <pic:cNvPicPr>
-                            <a:picLocks noChangeAspect="1" noChangeArrowheads="1"/>
-                          </pic:cNvPicPr>
+                          <pic:cNvPr id="1" name=""/>
+                          <pic:cNvPicPr/>
                         </pic:nvPicPr>
                         <pic:blipFill>
-                          <a:blip r:embed="rId24" cstate="print">
-                            <a:extLst>
-                              <a:ext uri="{28A0092B-C50C-407E-A947-70E740481C1C}">
-                                <a14:useLocalDpi xmlns:a14="http://schemas.microsoft.com/office/drawing/2010/main" val="0"/>
-                              </a:ext>
-                            </a:extLst>
-                          </a:blip>
-                          <a:srcRect/>
+                          <a:blip r:embed="rId26"/>
                           <a:stretch>
                             <a:fillRect/>
                           </a:stretch>
                         </pic:blipFill>
-                        <pic:spPr bwMode="auto">
+                        <pic:spPr>
                           <a:xfrm>
                             <a:off x="0" y="0"/>
-                            <a:ext cx="2020344" cy="2083639"/>
+                            <a:ext cx="2065691" cy="2647390"/>
                           </a:xfrm>
                           <a:prstGeom prst="rect">
                             <a:avLst/>
                           </a:prstGeom>
-                          <a:noFill/>
-                          <a:ln>
-                            <a:noFill/>
-                          </a:ln>
                         </pic:spPr>
                       </pic:pic>
                     </a:graphicData>
@@ -5494,7 +5701,7 @@
         </w:tc>
         <w:tc>
           <w:tcPr>
-            <w:tcW w:w="3181" w:type="dxa"/>
+            <w:tcW w:w="3305" w:type="dxa"/>
             <w:shd w:val="clear" w:color="auto" w:fill="auto"/>
           </w:tcPr>
           <w:p>
@@ -5502,14 +5709,11 @@
               <w:jc w:val="center"/>
             </w:pPr>
             <w:r>
-              <w:rPr>
-                <w:noProof/>
-              </w:rPr>
               <w:drawing>
-                <wp:inline distT="0" distB="0" distL="0" distR="0" wp14:anchorId="2DE76DF7" wp14:editId="2D9C2DCB">
-                  <wp:extent cx="1625798" cy="2179929"/>
-                  <wp:effectExtent l="0" t="0" r="0" b="0"/>
-                  <wp:docPr id="21" name="Picture 11"/>
+                <wp:inline distT="0" distB="0" distL="0" distR="0" wp14:anchorId="090CDB08" wp14:editId="3E5C557D">
+                  <wp:extent cx="2054546" cy="2608580"/>
+                  <wp:effectExtent l="0" t="0" r="3175" b="1270"/>
+                  <wp:docPr id="15" name="Picture 15"/>
                   <wp:cNvGraphicFramePr>
                     <a:graphicFrameLocks xmlns:a="http://schemas.openxmlformats.org/drawingml/2006/main" noChangeAspect="1"/>
                   </wp:cNvGraphicFramePr>
@@ -5517,36 +5721,23 @@
                     <a:graphicData uri="http://schemas.openxmlformats.org/drawingml/2006/picture">
                       <pic:pic xmlns:pic="http://schemas.openxmlformats.org/drawingml/2006/picture">
                         <pic:nvPicPr>
-                          <pic:cNvPr id="0" name="Picture 11"/>
-                          <pic:cNvPicPr>
-                            <a:picLocks noChangeAspect="1" noChangeArrowheads="1"/>
-                          </pic:cNvPicPr>
+                          <pic:cNvPr id="1" name=""/>
+                          <pic:cNvPicPr/>
                         </pic:nvPicPr>
                         <pic:blipFill>
-                          <a:blip r:embed="rId25" cstate="print">
-                            <a:extLst>
-                              <a:ext uri="{28A0092B-C50C-407E-A947-70E740481C1C}">
-                                <a14:useLocalDpi xmlns:a14="http://schemas.microsoft.com/office/drawing/2010/main" val="0"/>
-                              </a:ext>
-                            </a:extLst>
-                          </a:blip>
-                          <a:srcRect/>
+                          <a:blip r:embed="rId27"/>
                           <a:stretch>
                             <a:fillRect/>
                           </a:stretch>
                         </pic:blipFill>
-                        <pic:spPr bwMode="auto">
+                        <pic:spPr>
                           <a:xfrm>
                             <a:off x="0" y="0"/>
-                            <a:ext cx="1636346" cy="2194072"/>
+                            <a:ext cx="2067250" cy="2624710"/>
                           </a:xfrm>
                           <a:prstGeom prst="rect">
                             <a:avLst/>
                           </a:prstGeom>
-                          <a:noFill/>
-                          <a:ln>
-                            <a:noFill/>
-                          </a:ln>
                         </pic:spPr>
                       </pic:pic>
                     </a:graphicData>
@@ -5558,7 +5749,7 @@
         </w:tc>
         <w:tc>
           <w:tcPr>
-            <w:tcW w:w="3086" w:type="dxa"/>
+            <w:tcW w:w="3162" w:type="dxa"/>
             <w:shd w:val="clear" w:color="auto" w:fill="auto"/>
           </w:tcPr>
           <w:p>
@@ -5566,14 +5757,11 @@
               <w:jc w:val="center"/>
             </w:pPr>
             <w:r>
-              <w:rPr>
-                <w:noProof/>
-              </w:rPr>
               <w:drawing>
-                <wp:inline distT="0" distB="0" distL="0" distR="0" wp14:anchorId="1B8F1879" wp14:editId="626B7B04">
-                  <wp:extent cx="1597123" cy="2179320"/>
-                  <wp:effectExtent l="0" t="0" r="3175" b="0"/>
-                  <wp:docPr id="22" name="Picture 22"/>
+                <wp:inline distT="0" distB="0" distL="0" distR="0" wp14:anchorId="2C1C0BA4" wp14:editId="5822798B">
+                  <wp:extent cx="1954760" cy="2623163"/>
+                  <wp:effectExtent l="0" t="0" r="7620" b="6350"/>
+                  <wp:docPr id="19" name="Picture 19"/>
                   <wp:cNvGraphicFramePr>
                     <a:graphicFrameLocks xmlns:a="http://schemas.openxmlformats.org/drawingml/2006/main" noChangeAspect="1"/>
                   </wp:cNvGraphicFramePr>
@@ -5581,36 +5769,23 @@
                     <a:graphicData uri="http://schemas.openxmlformats.org/drawingml/2006/picture">
                       <pic:pic xmlns:pic="http://schemas.openxmlformats.org/drawingml/2006/picture">
                         <pic:nvPicPr>
-                          <pic:cNvPr id="0" name="Picture 15"/>
-                          <pic:cNvPicPr>
-                            <a:picLocks noChangeAspect="1" noChangeArrowheads="1"/>
-                          </pic:cNvPicPr>
+                          <pic:cNvPr id="1" name=""/>
+                          <pic:cNvPicPr/>
                         </pic:nvPicPr>
                         <pic:blipFill>
-                          <a:blip r:embed="rId26" cstate="print">
-                            <a:extLst>
-                              <a:ext uri="{28A0092B-C50C-407E-A947-70E740481C1C}">
-                                <a14:useLocalDpi xmlns:a14="http://schemas.microsoft.com/office/drawing/2010/main" val="0"/>
-                              </a:ext>
-                            </a:extLst>
-                          </a:blip>
-                          <a:srcRect b="19034"/>
+                          <a:blip r:embed="rId28"/>
                           <a:stretch>
                             <a:fillRect/>
                           </a:stretch>
                         </pic:blipFill>
-                        <pic:spPr bwMode="auto">
+                        <pic:spPr>
                           <a:xfrm>
                             <a:off x="0" y="0"/>
-                            <a:ext cx="1605887" cy="2191278"/>
+                            <a:ext cx="1981018" cy="2658399"/>
                           </a:xfrm>
                           <a:prstGeom prst="rect">
                             <a:avLst/>
                           </a:prstGeom>
-                          <a:noFill/>
-                          <a:ln>
-                            <a:noFill/>
-                          </a:ln>
                         </pic:spPr>
                       </pic:pic>
                     </a:graphicData>
@@ -5624,150 +5799,6 @@
     </w:tbl>
     <w:p>
       <w:pPr>
-        <w:jc w:val="center"/>
-      </w:pPr>
-    </w:p>
-    <w:p>
-      <w:pPr>
-        <w:jc w:val="center"/>
-        <w:rPr>
-          <w:noProof/>
-        </w:rPr>
-      </w:pPr>
-    </w:p>
-    <w:p>
-      <w:pPr>
-        <w:jc w:val="center"/>
-        <w:rPr>
-          <w:noProof/>
-        </w:rPr>
-      </w:pPr>
-    </w:p>
-    <w:p>
-      <w:pPr>
-        <w:widowControl/>
-        <w:suppressAutoHyphens w:val="0"/>
-        <w:rPr>
-          <w:noProof/>
-        </w:rPr>
-      </w:pPr>
-      <w:r>
-        <w:rPr>
-          <w:noProof/>
-        </w:rPr>
-        <w:br w:type="page"/>
-      </w:r>
-    </w:p>
-    <w:p>
-      <w:pPr>
-        <w:jc w:val="center"/>
-        <w:rPr>
-          <w:b/>
-          <w:bCs/>
-        </w:rPr>
-      </w:pPr>
-      <w:r>
-        <w:rPr>
-          <w:b/>
-          <w:bCs/>
-        </w:rPr>
-        <w:lastRenderedPageBreak/>
-        <w:t>“</w:t>
-      </w:r>
-      <w:r>
-        <w:rPr>
-          <w:b/>
-          <w:bCs/>
-        </w:rPr>
-        <w:t>Inception v3</w:t>
-      </w:r>
-      <w:r>
-        <w:rPr>
-          <w:b/>
-          <w:bCs/>
-        </w:rPr>
-        <w:t xml:space="preserve"> + CNN + LSTM</w:t>
-      </w:r>
-      <w:r>
-        <w:rPr>
-          <w:b/>
-          <w:bCs/>
-        </w:rPr>
-        <w:t>”</w:t>
-      </w:r>
-      <w:r>
-        <w:rPr>
-          <w:b/>
-          <w:bCs/>
-        </w:rPr>
-        <w:t xml:space="preserve"> Output</w:t>
-      </w:r>
-    </w:p>
-    <w:p>
-      <w:pPr>
-        <w:jc w:val="center"/>
-        <w:rPr>
-          <w:noProof/>
-        </w:rPr>
-      </w:pPr>
-    </w:p>
-    <w:p>
-      <w:pPr>
-        <w:jc w:val="center"/>
-      </w:pPr>
-      <w:r>
-        <w:rPr>
-          <w:noProof/>
-        </w:rPr>
-        <w:drawing>
-          <wp:inline distT="0" distB="0" distL="0" distR="0" wp14:anchorId="33A3329D" wp14:editId="7D58BAB9">
-            <wp:extent cx="5314950" cy="2421537"/>
-            <wp:effectExtent l="0" t="0" r="0" b="0"/>
-            <wp:docPr id="1" name="Picture 15"/>
-            <wp:cNvGraphicFramePr>
-              <a:graphicFrameLocks xmlns:a="http://schemas.openxmlformats.org/drawingml/2006/main" noChangeAspect="1"/>
-            </wp:cNvGraphicFramePr>
-            <a:graphic xmlns:a="http://schemas.openxmlformats.org/drawingml/2006/main">
-              <a:graphicData uri="http://schemas.openxmlformats.org/drawingml/2006/picture">
-                <pic:pic xmlns:pic="http://schemas.openxmlformats.org/drawingml/2006/picture">
-                  <pic:nvPicPr>
-                    <pic:cNvPr id="0" name="Picture 15"/>
-                    <pic:cNvPicPr>
-                      <a:picLocks noChangeAspect="1" noChangeArrowheads="1"/>
-                    </pic:cNvPicPr>
-                  </pic:nvPicPr>
-                  <pic:blipFill>
-                    <a:blip r:embed="rId27" cstate="print">
-                      <a:extLst>
-                        <a:ext uri="{28A0092B-C50C-407E-A947-70E740481C1C}">
-                          <a14:useLocalDpi xmlns:a14="http://schemas.microsoft.com/office/drawing/2010/main" val="0"/>
-                        </a:ext>
-                      </a:extLst>
-                    </a:blip>
-                    <a:srcRect/>
-                    <a:stretch>
-                      <a:fillRect/>
-                    </a:stretch>
-                  </pic:blipFill>
-                  <pic:spPr bwMode="auto">
-                    <a:xfrm>
-                      <a:off x="0" y="0"/>
-                      <a:ext cx="5322229" cy="2424853"/>
-                    </a:xfrm>
-                    <a:prstGeom prst="rect">
-                      <a:avLst/>
-                    </a:prstGeom>
-                    <a:noFill/>
-                  </pic:spPr>
-                </pic:pic>
-              </a:graphicData>
-            </a:graphic>
-          </wp:inline>
-        </w:drawing>
-      </w:r>
-    </w:p>
-    <w:p>
-      <w:pPr>
         <w:widowControl/>
         <w:spacing w:before="120" w:after="120"/>
         <w:jc w:val="both"/>
@@ -5776,35 +5807,16 @@
           <w:rFonts w:ascii="Calibri" w:eastAsia="SimSun" w:hAnsi="Calibri" w:cs="Calibri"/>
         </w:rPr>
       </w:pPr>
-    </w:p>
-    <w:p>
-      <w:pPr>
-        <w:widowControl/>
-        <w:spacing w:before="120" w:after="120"/>
-        <w:jc w:val="both"/>
+      <w:bookmarkStart w:id="8" w:name="_Toc143469034"/>
+      <w:r>
         <w:rPr>
           <w:rStyle w:val="Heading1Char"/>
           <w:rFonts w:ascii="Calibri" w:eastAsia="SimSun" w:hAnsi="Calibri" w:cs="Calibri"/>
         </w:rPr>
-      </w:pPr>
-      <w:bookmarkStart w:id="11" w:name="_Toc143469034"/>
-      <w:r>
-        <w:rPr>
-          <w:rStyle w:val="Heading1Char"/>
-          <w:rFonts w:ascii="Calibri" w:eastAsia="SimSun" w:hAnsi="Calibri" w:cs="Calibri"/>
-        </w:rPr>
+        <w:lastRenderedPageBreak/>
         <w:t>Learnings</w:t>
       </w:r>
-      <w:bookmarkEnd w:id="11"/>
-      <w:del w:id="12" w:author="Raheem Baig" w:date="2023-08-20T22:43:00Z">
-        <w:r>
-          <w:rPr>
-            <w:rStyle w:val="Heading1Char"/>
-            <w:rFonts w:ascii="Calibri" w:eastAsia="SimSun" w:hAnsi="Calibri" w:cs="Calibri"/>
-          </w:rPr>
-          <w:delText>:</w:delText>
-        </w:r>
-      </w:del>
+      <w:bookmarkEnd w:id="8"/>
     </w:p>
     <w:p>
       <w:pPr>
@@ -6162,7 +6174,6 @@
           <w:sz w:val="28"/>
           <w:szCs w:val="28"/>
         </w:rPr>
-        <w:lastRenderedPageBreak/>
         <w:t>FastAPI deployment and Basics of HTML &amp; templates.</w:t>
       </w:r>
     </w:p>
@@ -6221,7 +6232,6 @@
         </w:rPr>
         <w:t xml:space="preserve"> and </w:t>
       </w:r>
-      <w:proofErr w:type="gramStart"/>
       <w:r>
         <w:rPr>
           <w:rFonts w:ascii="Calibri" w:hAnsi="Calibri" w:cs="Calibri"/>
@@ -6236,19 +6246,8 @@
           <w:sz w:val="28"/>
           <w:szCs w:val="28"/>
         </w:rPr>
-        <w:t>.</w:t>
-      </w:r>
-      <w:proofErr w:type="spellStart"/>
-      <w:r>
-        <w:rPr>
-          <w:rFonts w:ascii="Calibri" w:hAnsi="Calibri" w:cs="Calibri"/>
-          <w:sz w:val="28"/>
-          <w:szCs w:val="28"/>
-        </w:rPr>
-        <w:t>pkl</w:t>
-      </w:r>
-      <w:proofErr w:type="spellEnd"/>
-      <w:proofErr w:type="gramEnd"/>
+        <w:t>.pkl</w:t>
+      </w:r>
       <w:r>
         <w:rPr>
           <w:rFonts w:ascii="Calibri" w:hAnsi="Calibri" w:cs="Calibri"/>
@@ -6431,6 +6430,7 @@
           <w:sz w:val="28"/>
           <w:szCs w:val="28"/>
         </w:rPr>
+        <w:lastRenderedPageBreak/>
         <w:t>Tested different models (ResNet</w:t>
       </w:r>
       <w:r>
@@ -6492,7 +6492,7 @@
           <w:rFonts w:ascii="Calibri" w:eastAsia="SimSun" w:hAnsi="Calibri" w:cs="Calibri"/>
         </w:rPr>
       </w:pPr>
-      <w:bookmarkStart w:id="13" w:name="_Toc143469035"/>
+      <w:bookmarkStart w:id="9" w:name="_Toc143469035"/>
       <w:r>
         <w:rPr>
           <w:rStyle w:val="Heading1Char"/>
@@ -6500,7 +6500,7 @@
         </w:rPr>
         <w:t>Challenges</w:t>
       </w:r>
-      <w:bookmarkEnd w:id="13"/>
+      <w:bookmarkEnd w:id="9"/>
     </w:p>
     <w:p>
       <w:pPr>
@@ -6843,7 +6843,7 @@
           <w:rFonts w:ascii="Calibri" w:eastAsia="SimSun" w:hAnsi="Calibri" w:cs="Calibri"/>
         </w:rPr>
       </w:pPr>
-      <w:bookmarkStart w:id="14" w:name="_Toc143469036"/>
+      <w:bookmarkStart w:id="10" w:name="_Toc143469036"/>
       <w:r>
         <w:rPr>
           <w:rStyle w:val="Heading1Char"/>
@@ -6891,7 +6891,7 @@
         </w:rPr>
         <w:t>application</w:t>
       </w:r>
-      <w:bookmarkEnd w:id="14"/>
+      <w:bookmarkEnd w:id="10"/>
     </w:p>
     <w:p>
       <w:pPr>
@@ -7187,7 +7187,7 @@
           <w:rFonts w:ascii="Calibri" w:eastAsia="SimSun" w:hAnsi="Calibri" w:cs="Calibri"/>
         </w:rPr>
       </w:pPr>
-      <w:bookmarkStart w:id="15" w:name="_Toc143469037"/>
+      <w:bookmarkStart w:id="11" w:name="_Toc143469037"/>
       <w:r>
         <w:rPr>
           <w:rStyle w:val="Heading1Char"/>
@@ -7195,7 +7195,7 @@
         </w:rPr>
         <w:t>Conclusion</w:t>
       </w:r>
-      <w:bookmarkEnd w:id="15"/>
+      <w:bookmarkEnd w:id="11"/>
     </w:p>
     <w:p>
       <w:pPr>
@@ -7284,7 +7284,7 @@
           <w:rFonts w:ascii="Calibri" w:eastAsia="SimSun" w:hAnsi="Calibri" w:cs="Calibri"/>
         </w:rPr>
       </w:pPr>
-      <w:bookmarkStart w:id="16" w:name="_Toc143469038"/>
+      <w:bookmarkStart w:id="12" w:name="_Toc143469038"/>
       <w:r>
         <w:rPr>
           <w:rStyle w:val="Heading1Char"/>
@@ -7293,7 +7293,7 @@
         <w:lastRenderedPageBreak/>
         <w:t>Next Steps/Opportunities</w:t>
       </w:r>
-      <w:bookmarkEnd w:id="16"/>
+      <w:bookmarkEnd w:id="12"/>
     </w:p>
     <w:p>
       <w:pPr>
@@ -7427,7 +7427,7 @@
           <w:rFonts w:ascii="Calibri" w:eastAsia="SimSun" w:hAnsi="Calibri" w:cs="Calibri"/>
         </w:rPr>
       </w:pPr>
-      <w:bookmarkStart w:id="17" w:name="_Toc143469039"/>
+      <w:bookmarkStart w:id="13" w:name="_Toc143469039"/>
       <w:r>
         <w:rPr>
           <w:rStyle w:val="Heading1Char"/>
@@ -7435,7 +7435,7 @@
         </w:rPr>
         <w:t>References</w:t>
       </w:r>
-      <w:bookmarkEnd w:id="17"/>
+      <w:bookmarkEnd w:id="13"/>
     </w:p>
     <w:p>
       <w:pPr>
@@ -7699,7 +7699,7 @@
       <w:r>
         <w:t xml:space="preserve">Andrej Karpathy and Li Fei-Fei, Deep Visual-Semantic Alignments for Generating Image Descriptions, </w:t>
       </w:r>
-      <w:hyperlink r:id="rId28" w:tgtFrame="_blank" w:history="1">
+      <w:hyperlink r:id="rId29" w:tgtFrame="_blank" w:history="1">
         <w:r>
           <w:rPr>
             <w:rStyle w:val="Hyperlink"/>
@@ -7751,7 +7751,7 @@
         </w:rPr>
         <w:t xml:space="preserve"> </w:t>
       </w:r>
-      <w:hyperlink r:id="rId29" w:history="1">
+      <w:hyperlink r:id="rId30" w:history="1">
         <w:r>
           <w:rPr>
             <w:rStyle w:val="Hyperlink"/>
@@ -7801,7 +7801,7 @@
         </w:rPr>
         <w:t xml:space="preserve">Image Captioning </w:t>
       </w:r>
-      <w:hyperlink r:id="rId30" w:history="1">
+      <w:hyperlink r:id="rId31" w:history="1">
         <w:r>
           <w:rPr>
             <w:rStyle w:val="Hyperlink"/>
@@ -7809,8 +7809,29 @@
             <w:sz w:val="22"/>
             <w:szCs w:val="22"/>
           </w:rPr>
-          <w:t>https://paperswithcode</w:t>
-        </w:r>
+          <w:t>https://paperswithcode.com/task/image-captioning</w:t>
+        </w:r>
+      </w:hyperlink>
+    </w:p>
+    <w:p>
+      <w:pPr>
+        <w:ind w:left="284"/>
+        <w:rPr>
+          <w:rStyle w:val="Hyperlink"/>
+          <w:rFonts w:ascii="Calibri" w:hAnsi="Calibri" w:cs="Calibri"/>
+          <w:sz w:val="22"/>
+          <w:szCs w:val="22"/>
+        </w:rPr>
+      </w:pPr>
+      <w:r>
+        <w:rPr>
+          <w:rFonts w:ascii="Calibri" w:hAnsi="Calibri" w:cs="Calibri"/>
+          <w:sz w:val="22"/>
+          <w:szCs w:val="22"/>
+        </w:rPr>
+        <w:t xml:space="preserve">[6] </w:t>
+      </w:r>
+      <w:hyperlink r:id="rId32" w:history="1">
         <w:r>
           <w:rPr>
             <w:rStyle w:val="Hyperlink"/>
@@ -7818,88 +7839,13 @@
             <w:sz w:val="22"/>
             <w:szCs w:val="22"/>
           </w:rPr>
-          <w:t>.</w:t>
-        </w:r>
-        <w:r>
-          <w:rPr>
-            <w:rStyle w:val="Hyperlink"/>
-            <w:rFonts w:ascii="Calibri" w:hAnsi="Calibri" w:cs="Calibri"/>
-            <w:sz w:val="22"/>
-            <w:szCs w:val="22"/>
-          </w:rPr>
-          <w:t>com/task/image-capt</w:t>
-        </w:r>
-        <w:r>
-          <w:rPr>
-            <w:rStyle w:val="Hyperlink"/>
-            <w:rFonts w:ascii="Calibri" w:hAnsi="Calibri" w:cs="Calibri"/>
-            <w:sz w:val="22"/>
-            <w:szCs w:val="22"/>
-          </w:rPr>
-          <w:t>i</w:t>
-        </w:r>
-        <w:r>
-          <w:rPr>
-            <w:rStyle w:val="Hyperlink"/>
-            <w:rFonts w:ascii="Calibri" w:hAnsi="Calibri" w:cs="Calibri"/>
-            <w:sz w:val="22"/>
-            <w:szCs w:val="22"/>
-          </w:rPr>
-          <w:t>oning</w:t>
+          <w:t>https://journalofbigdata.springeropen.com/articles/10.1186/s40537-022-00571-w</w:t>
         </w:r>
       </w:hyperlink>
     </w:p>
-    <w:p>
-      <w:pPr>
-        <w:ind w:left="284"/>
-        <w:rPr>
-          <w:rStyle w:val="Hyperlink"/>
-          <w:rFonts w:ascii="Calibri" w:hAnsi="Calibri" w:cs="Calibri"/>
-          <w:sz w:val="22"/>
-          <w:szCs w:val="22"/>
-        </w:rPr>
-      </w:pPr>
-      <w:r>
-        <w:rPr>
-          <w:rFonts w:ascii="Calibri" w:hAnsi="Calibri" w:cs="Calibri"/>
-          <w:sz w:val="22"/>
-          <w:szCs w:val="22"/>
-        </w:rPr>
-        <w:t xml:space="preserve">[6] </w:t>
-      </w:r>
-      <w:hyperlink r:id="rId31" w:history="1">
-        <w:r>
-          <w:rPr>
-            <w:rStyle w:val="Hyperlink"/>
-            <w:rFonts w:ascii="Calibri" w:hAnsi="Calibri" w:cs="Calibri"/>
-            <w:sz w:val="22"/>
-            <w:szCs w:val="22"/>
-          </w:rPr>
-          <w:t>https://journalofbigdata.spring</w:t>
-        </w:r>
-        <w:r>
-          <w:rPr>
-            <w:rStyle w:val="Hyperlink"/>
-            <w:rFonts w:ascii="Calibri" w:hAnsi="Calibri" w:cs="Calibri"/>
-            <w:sz w:val="22"/>
-            <w:szCs w:val="22"/>
-          </w:rPr>
-          <w:t>e</w:t>
-        </w:r>
-        <w:r>
-          <w:rPr>
-            <w:rStyle w:val="Hyperlink"/>
-            <w:rFonts w:ascii="Calibri" w:hAnsi="Calibri" w:cs="Calibri"/>
-            <w:sz w:val="22"/>
-            <w:szCs w:val="22"/>
-          </w:rPr>
-          <w:t>ropen.com/articles/10.1186/s40537-022-00571-w</w:t>
-        </w:r>
-      </w:hyperlink>
-    </w:p>
     <w:sectPr>
-      <w:headerReference w:type="default" r:id="rId32"/>
-      <w:footerReference w:type="default" r:id="rId33"/>
+      <w:headerReference w:type="default" r:id="rId33"/>
+      <w:footerReference w:type="default" r:id="rId34"/>
       <w:pgSz w:w="11906" w:h="16838"/>
       <w:pgMar w:top="1134" w:right="1134" w:bottom="1134" w:left="1134" w:header="720" w:footer="720" w:gutter="0"/>
       <w:cols w:space="720"/>
@@ -9854,14 +9800,6 @@
     <w:abstractNumId w:val="7"/>
   </w:num>
 </w:numbering>
-</file>
-
-<file path=word/people.xml><?xml version="1.0" encoding="utf-8"?>
-<w15:people xmlns:wpc="http://schemas.microsoft.com/office/word/2010/wordprocessingCanvas" xmlns:cx="http://schemas.microsoft.com/office/drawing/2014/chartex" xmlns:cx1="http://schemas.microsoft.com/office/drawing/2015/9/8/chartex" xmlns:cx2="http://schemas.microsoft.com/office/drawing/2015/10/21/chartex" xmlns:cx3="http://schemas.microsoft.com/office/drawing/2016/5/9/chartex" xmlns:cx4="http://schemas.microsoft.com/office/drawing/2016/5/10/chartex" xmlns:cx5="http://schemas.microsoft.com/office/drawing/2016/5/11/chartex" xmlns:cx6="http://schemas.microsoft.com/office/drawing/2016/5/12/chartex" xmlns:cx7="http://schemas.microsoft.com/office/drawing/2016/5/13/chartex" xmlns:cx8="http://schemas.microsoft.com/office/drawing/2016/5/14/chartex" xmlns:mc="http://schemas.openxmlformats.org/markup-compatibility/2006" xmlns:aink="http://schemas.microsoft.com/office/drawing/2016/ink" xmlns:am3d="http://schemas.microsoft.com/office/drawing/2017/model3d" xmlns:o="urn:schemas-microsoft-com:office:office" xmlns:r="http://schemas.openxmlformats.org/officeDocument/2006/relationships" xmlns:m="http://schemas.openxmlformats.org/officeDocument/2006/math" xmlns:v="urn:schemas-microsoft-com:vml" xmlns:wp14="http://schemas.microsoft.com/office/word/2010/wordprocessingDrawing" xmlns:wp="http://schemas.openxmlformats.org/drawingml/2006/wordprocessingDrawing" xmlns:w10="urn:schemas-microsoft-com:office:word" xmlns:w="http://schemas.openxmlformats.org/wordprocessingml/2006/main" xmlns:w14="http://schemas.microsoft.com/office/word/2010/wordml" xmlns:w15="http://schemas.microsoft.com/office/word/2012/wordml" xmlns:w16cex="http://schemas.microsoft.com/office/word/2018/wordml/cex" xmlns:w16cid="http://schemas.microsoft.com/office/word/2016/wordml/cid" xmlns:w16="http://schemas.microsoft.com/office/word/2018/wordml" xmlns:w16sdtdh="http://schemas.microsoft.com/office/word/2020/wordml/sdtdatahash" xmlns:w16se="http://schemas.microsoft.com/office/word/2015/wordml/symex" xmlns:wpg="http://schemas.microsoft.com/office/word/2010/wordprocessingGroup" xmlns:wpi="http://schemas.microsoft.com/office/word/2010/wordprocessingInk" xmlns:wne="http://schemas.microsoft.com/office/word/2006/wordml" xmlns:wps="http://schemas.microsoft.com/office/word/2010/wordprocessingShape" mc:Ignorable="w14 w15 w16se w16cid w16 w16cex w16sdtdh wp14">
-  <w15:person w15:author="Raheem Baig">
-    <w15:presenceInfo w15:providerId="AD" w15:userId="S::rbaig@qti.qualcomm.com::7dcc7cbf-0d5c-4f12-8556-d320a30f8692"/>
-  </w15:person>
-</w15:people>
 </file>
 
 <file path=word/styles.xml><?xml version="1.0" encoding="utf-8"?>
@@ -10256,7 +10194,7 @@
   <w:style w:type="paragraph" w:default="1" w:styleId="Normal">
     <w:name w:val="Normal"/>
     <w:qFormat/>
-    <w:rsid w:val="00EC4B43"/>
+    <w:rsid w:val="008A161B"/>
     <w:pPr>
       <w:widowControl w:val="0"/>
       <w:suppressAutoHyphens/>
@@ -10294,6 +10232,7 @@
   <w:style w:type="character" w:default="1" w:styleId="DefaultParagraphFont">
     <w:name w:val="Default Paragraph Font"/>
     <w:uiPriority w:val="1"/>
+    <w:semiHidden/>
     <w:unhideWhenUsed/>
   </w:style>
   <w:style w:type="table" w:default="1" w:styleId="TableNormal">
@@ -10706,6 +10645,20 @@
       <w:szCs w:val="21"/>
     </w:rPr>
   </w:style>
+  <w:style w:type="paragraph" w:styleId="Revision">
+    <w:name w:val="Revision"/>
+    <w:hidden/>
+    <w:uiPriority w:val="99"/>
+    <w:semiHidden/>
+    <w:rsid w:val="008A161B"/>
+    <w:rPr>
+      <w:rFonts w:eastAsia="SimSun" w:cs="Mangal"/>
+      <w:kern w:val="1"/>
+      <w:sz w:val="24"/>
+      <w:szCs w:val="21"/>
+      <w:lang w:val="en-IN" w:eastAsia="hi-IN" w:bidi="hi-IN"/>
+    </w:rPr>
+  </w:style>
 </w:styles>
 </file>
 

</xml_diff>